<commit_message>
sql file és kisebb teszt
</commit_message>
<xml_diff>
--- a/Documents/Vizsgaremek.docx
+++ b/Documents/Vizsgaremek.docx
@@ -329,6 +329,7 @@
           <w:szCs w:val="48"/>
         </w:rPr>
       </w:pPr>
+      <w:proofErr w:type="spellStart"/>
       <w:r>
         <w:rPr>
           <w:rFonts w:ascii="Times New Roman" w:hAnsi="Times New Roman" w:cs="Times New Roman"/>
@@ -337,6 +338,7 @@
         </w:rPr>
         <w:t>Aliasly</w:t>
       </w:r>
+      <w:proofErr w:type="spellEnd"/>
     </w:p>
     <w:p>
       <w:pPr>
@@ -551,7 +553,35 @@
         <w:rPr>
           <w:rFonts w:ascii="Times New Roman" w:hAnsi="Times New Roman" w:cs="Times New Roman"/>
         </w:rPr>
-        <w:t xml:space="preserve"> Baranya Vármegyei SzC Simonyi Károly Technikum és Szakképző Iskola, Szoftverfejlesztő és tesztelő végzős tanulói, büntetőjogi és fegyelmi felelősségünk tudatában nyilatkozunk és  aláírásunkkal igazoljuk, hogy a</w:t>
+        <w:t xml:space="preserve"> Baranya Vármegyei </w:t>
+      </w:r>
+      <w:proofErr w:type="spellStart"/>
+      <w:r>
+        <w:rPr>
+          <w:rFonts w:ascii="Times New Roman" w:hAnsi="Times New Roman" w:cs="Times New Roman"/>
+        </w:rPr>
+        <w:t>SzC</w:t>
+      </w:r>
+      <w:proofErr w:type="spellEnd"/>
+      <w:r>
+        <w:rPr>
+          <w:rFonts w:ascii="Times New Roman" w:hAnsi="Times New Roman" w:cs="Times New Roman"/>
+        </w:rPr>
+        <w:t xml:space="preserve"> Simonyi Károly Technikum és Szakképző Iskola, Szoftverfejlesztő és tesztelő végzős tanulói, büntetőjogi és fegyelmi felelősségünk tudatában nyilatkozunk </w:t>
+      </w:r>
+      <w:proofErr w:type="gramStart"/>
+      <w:r>
+        <w:rPr>
+          <w:rFonts w:ascii="Times New Roman" w:hAnsi="Times New Roman" w:cs="Times New Roman"/>
+        </w:rPr>
+        <w:t>és  aláírásunkkal</w:t>
+      </w:r>
+      <w:proofErr w:type="gramEnd"/>
+      <w:r>
+        <w:rPr>
+          <w:rFonts w:ascii="Times New Roman" w:hAnsi="Times New Roman" w:cs="Times New Roman"/>
+        </w:rPr>
+        <w:t xml:space="preserve"> igazoljuk, hogy a</w:t>
       </w:r>
       <w:r>
         <w:rPr>
@@ -573,12 +603,14 @@
           <w:rFonts w:ascii="Times New Roman" w:hAnsi="Times New Roman" w:cs="Times New Roman"/>
         </w:rPr>
       </w:pPr>
+      <w:proofErr w:type="spellStart"/>
       <w:r>
         <w:rPr>
           <w:rFonts w:ascii="Times New Roman" w:hAnsi="Times New Roman" w:cs="Times New Roman"/>
         </w:rPr>
         <w:t>Aliasly</w:t>
       </w:r>
+      <w:proofErr w:type="spellEnd"/>
     </w:p>
     <w:p>
       <w:pPr>
@@ -591,7 +623,21 @@
         <w:rPr>
           <w:rFonts w:ascii="Times New Roman" w:hAnsi="Times New Roman" w:cs="Times New Roman"/>
         </w:rPr>
-        <w:t xml:space="preserve">című vizsgaremek saját, önálló munkánk, az abban hivatkozott szakirodalom felhasználása a  forráskezelés szabályai szerint történt. </w:t>
+        <w:t xml:space="preserve">című vizsgaremek saját, önálló munkánk, az abban hivatkozott szakirodalom felhasználása </w:t>
+      </w:r>
+      <w:proofErr w:type="gramStart"/>
+      <w:r>
+        <w:rPr>
+          <w:rFonts w:ascii="Times New Roman" w:hAnsi="Times New Roman" w:cs="Times New Roman"/>
+        </w:rPr>
+        <w:t>a  forráskezelés</w:t>
+      </w:r>
+      <w:proofErr w:type="gramEnd"/>
+      <w:r>
+        <w:rPr>
+          <w:rFonts w:ascii="Times New Roman" w:hAnsi="Times New Roman" w:cs="Times New Roman"/>
+        </w:rPr>
+        <w:t xml:space="preserve"> szabályai szerint történt. </w:t>
       </w:r>
     </w:p>
     <w:p>
@@ -746,7 +792,7 @@
           <w:noProof/>
         </w:rPr>
         <w:drawing>
-          <wp:anchor distT="0" distB="0" distL="114300" distR="114300" simplePos="0" relativeHeight="251664384" behindDoc="0" locked="0" layoutInCell="1" allowOverlap="1" wp14:anchorId="2217D6DA" wp14:editId="4B72E16A">
+          <wp:anchor distT="0" distB="0" distL="114300" distR="114300" simplePos="0" relativeHeight="251664384" behindDoc="0" locked="0" layoutInCell="1" allowOverlap="1" wp14:anchorId="2217D6DA" wp14:editId="6FAE96E3">
             <wp:simplePos x="0" y="0"/>
             <wp:positionH relativeFrom="column">
               <wp:posOffset>2401570</wp:posOffset>
@@ -1174,6 +1220,55 @@
     </w:p>
     <w:p>
       <w:pPr>
+        <w:rPr>
+          <w:rFonts w:ascii="Times New Roman" w:hAnsi="Times New Roman" w:cs="Times New Roman"/>
+        </w:rPr>
+      </w:pPr>
+      <w:r>
+        <w:rPr>
+          <w:rFonts w:ascii="Times New Roman" w:hAnsi="Times New Roman" w:cs="Times New Roman"/>
+        </w:rPr>
+        <w:t>A</w:t>
+      </w:r>
+      <w:r>
+        <w:rPr>
+          <w:rFonts w:ascii="Times New Roman" w:hAnsi="Times New Roman" w:cs="Times New Roman"/>
+        </w:rPr>
+        <w:t xml:space="preserve"> projekt ezen a publikus GitHub </w:t>
+      </w:r>
+      <w:proofErr w:type="spellStart"/>
+      <w:r>
+        <w:rPr>
+          <w:rFonts w:ascii="Times New Roman" w:hAnsi="Times New Roman" w:cs="Times New Roman"/>
+        </w:rPr>
+        <w:t>repository</w:t>
+      </w:r>
+      <w:proofErr w:type="spellEnd"/>
+      <w:r>
+        <w:rPr>
+          <w:rFonts w:ascii="Times New Roman" w:hAnsi="Times New Roman" w:cs="Times New Roman"/>
+        </w:rPr>
+        <w:t>-n található:</w:t>
+      </w:r>
+    </w:p>
+    <w:p>
+      <w:pPr>
+        <w:rPr>
+          <w:rFonts w:ascii="Times New Roman" w:hAnsi="Times New Roman" w:cs="Times New Roman"/>
+        </w:rPr>
+      </w:pPr>
+      <w:hyperlink r:id="rId11" w:history="1">
+        <w:r>
+          <w:rPr>
+            <w:rStyle w:val="Hiperhivatkozs"/>
+            <w:rFonts w:ascii="Times New Roman" w:hAnsi="Times New Roman" w:cs="Times New Roman"/>
+          </w:rPr>
+          <w:t>https://github.com/yAn2049/Aliasly-Password-Manager</w:t>
+        </w:r>
+      </w:hyperlink>
+    </w:p>
+    <w:p>
+      <w:pPr>
         <w:pStyle w:val="Cmsor3"/>
         <w:numPr>
           <w:ilvl w:val="0"/>
@@ -1351,7 +1446,21 @@
         <w:rPr>
           <w:rFonts w:ascii="Times New Roman" w:hAnsi="Times New Roman" w:cs="Times New Roman"/>
         </w:rPr>
-        <w:t>Közös döntéshozatal: Rájöttünk, hogy a különböző szakmai háttérrel rendelkező csapattagok (pl. backend vs. frontend fejlesztők) más szempontokat hangsúlyoznak. Például egy biztonsági funkció implementálása során a backend csapat a teljesítményre, míg a frontend a felhasználói élményre fókuszált. Rendszeres design sprint ülésekkel sikerült közös nevezőre jutni.</w:t>
+        <w:t xml:space="preserve">Közös döntéshozatal: Rájöttünk, hogy a különböző szakmai háttérrel rendelkező csapattagok (pl. backend </w:t>
+      </w:r>
+      <w:proofErr w:type="spellStart"/>
+      <w:r>
+        <w:rPr>
+          <w:rFonts w:ascii="Times New Roman" w:hAnsi="Times New Roman" w:cs="Times New Roman"/>
+        </w:rPr>
+        <w:t>vs</w:t>
+      </w:r>
+      <w:proofErr w:type="spellEnd"/>
+      <w:r>
+        <w:rPr>
+          <w:rFonts w:ascii="Times New Roman" w:hAnsi="Times New Roman" w:cs="Times New Roman"/>
+        </w:rPr>
+        <w:t>. frontend fejlesztők) más szempontokat hangsúlyoznak. Például egy biztonsági funkció implementálása során a backend csapat a teljesítményre, míg a frontend a felhasználói élményre fókuszált. Rendszeres design sprint ülésekkel sikerült közös nevezőre jutni.</w:t>
       </w:r>
     </w:p>
     <w:p>
@@ -1362,11 +1471,19 @@
           <w:rFonts w:ascii="Times New Roman" w:hAnsi="Times New Roman" w:cs="Times New Roman"/>
         </w:rPr>
       </w:pPr>
-      <w:r>
-        <w:rPr>
-          <w:rFonts w:ascii="Times New Roman" w:hAnsi="Times New Roman" w:cs="Times New Roman"/>
-        </w:rPr>
-        <w:t>Feedback kultúra: A napi minimum 15 perces meetingek segítettek a blokkoló problémák gyors feloldásában.</w:t>
+      <w:proofErr w:type="spellStart"/>
+      <w:r>
+        <w:rPr>
+          <w:rFonts w:ascii="Times New Roman" w:hAnsi="Times New Roman" w:cs="Times New Roman"/>
+        </w:rPr>
+        <w:t>Feedback</w:t>
+      </w:r>
+      <w:proofErr w:type="spellEnd"/>
+      <w:r>
+        <w:rPr>
+          <w:rFonts w:ascii="Times New Roman" w:hAnsi="Times New Roman" w:cs="Times New Roman"/>
+        </w:rPr>
+        <w:t xml:space="preserve"> kultúra: A napi minimum 15 perces meetingek segítettek a blokkoló problémák gyors feloldásában.</w:t>
       </w:r>
     </w:p>
     <w:p>
@@ -1381,28 +1498,8 @@
         <w:rPr>
           <w:rFonts w:ascii="Times New Roman" w:hAnsi="Times New Roman" w:cs="Times New Roman"/>
         </w:rPr>
-        <w:t>Konfliktuskezelés: Megtanultuk, hogy a technikai nézeteltérések nem személyesek, hanem a projekt minőségét szolgálják.</w:t>
-      </w:r>
-    </w:p>
-    <w:p>
-      <w:pPr>
-        <w:rPr>
-          <w:rFonts w:ascii="Times New Roman" w:hAnsi="Times New Roman" w:cs="Times New Roman"/>
-        </w:rPr>
-      </w:pPr>
-      <w:r>
-        <w:rPr>
-          <w:rFonts w:ascii="Times New Roman" w:hAnsi="Times New Roman" w:cs="Times New Roman"/>
-        </w:rPr>
-        <w:br w:type="page"/>
-      </w:r>
-    </w:p>
-    <w:p>
-      <w:pPr>
-        <w:rPr>
-          <w:rFonts w:ascii="Times New Roman" w:hAnsi="Times New Roman" w:cs="Times New Roman"/>
-        </w:rPr>
-      </w:pPr>
+        <w:t>Konfliktuskezelés: Megtanultuk, hogy a technikai nézeteltérések nem személyesek, hanem a projekt minőségét szolgálják</w:t>
+      </w:r>
     </w:p>
     <w:p>
       <w:pPr>
@@ -1421,6 +1518,7 @@
         <w:rPr>
           <w:rFonts w:cs="Times New Roman"/>
         </w:rPr>
+        <w:lastRenderedPageBreak/>
         <w:t>Csapat és Munkamegosztás</w:t>
       </w:r>
     </w:p>
@@ -1468,7 +1566,7 @@
           <w:b/>
           <w:bCs/>
         </w:rPr>
-        <w:t xml:space="preserve">; </w:t>
+        <w:t>; Adatbázis</w:t>
       </w:r>
       <w:r>
         <w:rPr>
@@ -1476,61 +1574,61 @@
           <w:b/>
           <w:bCs/>
         </w:rPr>
-        <w:t>Adatbázis</w:t>
-      </w:r>
+        <w:t>:</w:t>
+      </w:r>
+      <w:r>
+        <w:rPr>
+          <w:rFonts w:ascii="Times New Roman" w:hAnsi="Times New Roman" w:cs="Times New Roman"/>
+        </w:rPr>
+        <w:t xml:space="preserve"> </w:t>
+      </w:r>
+      <w:r>
+        <w:rPr>
+          <w:rFonts w:ascii="Times New Roman" w:hAnsi="Times New Roman" w:cs="Times New Roman"/>
+        </w:rPr>
+        <w:t xml:space="preserve">N. </w:t>
+      </w:r>
+      <w:r>
+        <w:rPr>
+          <w:rFonts w:ascii="Times New Roman" w:hAnsi="Times New Roman" w:cs="Times New Roman"/>
+        </w:rPr>
+        <w:t>Noel a</w:t>
+      </w:r>
+      <w:r>
+        <w:rPr>
+          <w:rFonts w:ascii="Times New Roman" w:hAnsi="Times New Roman" w:cs="Times New Roman"/>
+        </w:rPr>
+        <w:t xml:space="preserve"> programon belüli adatbázis kezelési funkciókat tervezte és implementálta</w:t>
+      </w:r>
+      <w:r>
+        <w:rPr>
+          <w:rFonts w:ascii="Times New Roman" w:hAnsi="Times New Roman" w:cs="Times New Roman"/>
+        </w:rPr>
+        <w:t>, emellett az adatbázis finomításán is dolgozott. Ő volt a felelős az adat titkosítás teljes kivitelezésére.</w:t>
+      </w:r>
+    </w:p>
+    <w:p>
+      <w:pPr>
+        <w:ind w:firstLine="851"/>
+        <w:rPr>
+          <w:rFonts w:ascii="Times New Roman" w:hAnsi="Times New Roman" w:cs="Times New Roman"/>
+        </w:rPr>
+      </w:pPr>
       <w:r>
         <w:rPr>
           <w:rFonts w:ascii="Times New Roman" w:hAnsi="Times New Roman" w:cs="Times New Roman"/>
           <w:b/>
           <w:bCs/>
         </w:rPr>
-        <w:t>:</w:t>
-      </w:r>
-      <w:r>
-        <w:rPr>
-          <w:rFonts w:ascii="Times New Roman" w:hAnsi="Times New Roman" w:cs="Times New Roman"/>
-        </w:rPr>
-        <w:t xml:space="preserve"> </w:t>
-      </w:r>
-      <w:r>
-        <w:rPr>
-          <w:rFonts w:ascii="Times New Roman" w:hAnsi="Times New Roman" w:cs="Times New Roman"/>
-        </w:rPr>
-        <w:t xml:space="preserve">N. </w:t>
-      </w:r>
-      <w:r>
-        <w:rPr>
-          <w:rFonts w:ascii="Times New Roman" w:hAnsi="Times New Roman" w:cs="Times New Roman"/>
-        </w:rPr>
-        <w:t>Noel a</w:t>
-      </w:r>
-      <w:r>
-        <w:rPr>
-          <w:rFonts w:ascii="Times New Roman" w:hAnsi="Times New Roman" w:cs="Times New Roman"/>
-        </w:rPr>
-        <w:t xml:space="preserve"> programon belüli adatbázis kezelési funkciókat tervezte és implementálta</w:t>
-      </w:r>
-      <w:r>
-        <w:rPr>
-          <w:rFonts w:ascii="Times New Roman" w:hAnsi="Times New Roman" w:cs="Times New Roman"/>
-        </w:rPr>
-        <w:t>, emellett az adatbázis finomításán is dolgozott. Ő volt a felelős az adat titkosítás teljes kivitelezésére.</w:t>
-      </w:r>
-    </w:p>
-    <w:p>
-      <w:pPr>
-        <w:ind w:firstLine="851"/>
-        <w:rPr>
-          <w:rFonts w:ascii="Times New Roman" w:hAnsi="Times New Roman" w:cs="Times New Roman"/>
-        </w:rPr>
-      </w:pPr>
+        <w:t>Lőrincz Noel</w:t>
+      </w:r>
       <w:r>
         <w:rPr>
           <w:rFonts w:ascii="Times New Roman" w:hAnsi="Times New Roman" w:cs="Times New Roman"/>
           <w:b/>
           <w:bCs/>
         </w:rPr>
-        <w:t>Lőrincz Noel</w:t>
+        <w:t xml:space="preserve"> – </w:t>
       </w:r>
       <w:r>
         <w:rPr>
@@ -1538,7 +1636,7 @@
           <w:b/>
           <w:bCs/>
         </w:rPr>
-        <w:t xml:space="preserve"> – </w:t>
+        <w:t>Frontend;</w:t>
       </w:r>
       <w:r>
         <w:rPr>
@@ -1546,7 +1644,7 @@
           <w:b/>
           <w:bCs/>
         </w:rPr>
-        <w:t>Frontend;</w:t>
+        <w:t xml:space="preserve"> Design;</w:t>
       </w:r>
       <w:r>
         <w:rPr>
@@ -1554,7 +1652,7 @@
           <w:b/>
           <w:bCs/>
         </w:rPr>
-        <w:t xml:space="preserve"> Design;</w:t>
+        <w:t xml:space="preserve"> </w:t>
       </w:r>
       <w:r>
         <w:rPr>
@@ -1562,41 +1660,13 @@
           <w:b/>
           <w:bCs/>
         </w:rPr>
-        <w:t xml:space="preserve"> </w:t>
-      </w:r>
-      <w:r>
-        <w:rPr>
-          <w:rFonts w:ascii="Times New Roman" w:hAnsi="Times New Roman" w:cs="Times New Roman"/>
-          <w:b/>
-          <w:bCs/>
-        </w:rPr>
-        <w:t>Backend</w:t>
-      </w:r>
-      <w:r>
-        <w:rPr>
-          <w:rFonts w:ascii="Times New Roman" w:hAnsi="Times New Roman" w:cs="Times New Roman"/>
-          <w:b/>
-          <w:bCs/>
-        </w:rPr>
-        <w:t>:</w:t>
-      </w:r>
-      <w:r>
-        <w:rPr>
-          <w:rFonts w:ascii="Times New Roman" w:hAnsi="Times New Roman" w:cs="Times New Roman"/>
-        </w:rPr>
-        <w:t xml:space="preserve"> </w:t>
-      </w:r>
-      <w:r>
-        <w:rPr>
-          <w:rFonts w:ascii="Times New Roman" w:hAnsi="Times New Roman" w:cs="Times New Roman"/>
-        </w:rPr>
-        <w:t xml:space="preserve">L. </w:t>
-      </w:r>
-      <w:r>
-        <w:rPr>
-          <w:rFonts w:ascii="Times New Roman" w:hAnsi="Times New Roman" w:cs="Times New Roman"/>
-        </w:rPr>
-        <w:t>Noel</w:t>
+        <w:t>Backend:</w:t>
+      </w:r>
+      <w:r>
+        <w:rPr>
+          <w:rFonts w:ascii="Times New Roman" w:hAnsi="Times New Roman" w:cs="Times New Roman"/>
+        </w:rPr>
+        <w:t xml:space="preserve"> L. Noel</w:t>
       </w:r>
       <w:r>
         <w:rPr>
@@ -1757,7 +1827,49 @@
         <w:rPr>
           <w:rFonts w:ascii="Times New Roman" w:hAnsi="Times New Roman" w:cs="Times New Roman"/>
         </w:rPr>
-        <w:t>Frontend: A kliensoldali felület Windows Presentation Foundation (WPF) keretrendszerrel készül. Data Binding és XAML használatával a dinamikus felületek kialakításához.</w:t>
+        <w:t xml:space="preserve">Frontend: A kliensoldali felület Windows </w:t>
+      </w:r>
+      <w:proofErr w:type="spellStart"/>
+      <w:r>
+        <w:rPr>
+          <w:rFonts w:ascii="Times New Roman" w:hAnsi="Times New Roman" w:cs="Times New Roman"/>
+        </w:rPr>
+        <w:t>Presentation</w:t>
+      </w:r>
+      <w:proofErr w:type="spellEnd"/>
+      <w:r>
+        <w:rPr>
+          <w:rFonts w:ascii="Times New Roman" w:hAnsi="Times New Roman" w:cs="Times New Roman"/>
+        </w:rPr>
+        <w:t xml:space="preserve"> </w:t>
+      </w:r>
+      <w:proofErr w:type="spellStart"/>
+      <w:r>
+        <w:rPr>
+          <w:rFonts w:ascii="Times New Roman" w:hAnsi="Times New Roman" w:cs="Times New Roman"/>
+        </w:rPr>
+        <w:t>Foundation</w:t>
+      </w:r>
+      <w:proofErr w:type="spellEnd"/>
+      <w:r>
+        <w:rPr>
+          <w:rFonts w:ascii="Times New Roman" w:hAnsi="Times New Roman" w:cs="Times New Roman"/>
+        </w:rPr>
+        <w:t xml:space="preserve"> (WPF) keretrendszerrel készül. Data </w:t>
+      </w:r>
+      <w:proofErr w:type="spellStart"/>
+      <w:r>
+        <w:rPr>
+          <w:rFonts w:ascii="Times New Roman" w:hAnsi="Times New Roman" w:cs="Times New Roman"/>
+        </w:rPr>
+        <w:t>Binding</w:t>
+      </w:r>
+      <w:proofErr w:type="spellEnd"/>
+      <w:r>
+        <w:rPr>
+          <w:rFonts w:ascii="Times New Roman" w:hAnsi="Times New Roman" w:cs="Times New Roman"/>
+        </w:rPr>
+        <w:t xml:space="preserve"> és XAML használatával a dinamikus felületek kialakításához.</w:t>
       </w:r>
     </w:p>
     <w:p>
@@ -1771,7 +1883,35 @@
         <w:rPr>
           <w:rFonts w:ascii="Times New Roman" w:hAnsi="Times New Roman" w:cs="Times New Roman"/>
         </w:rPr>
-        <w:t>Adatbázis: Az adatok tárolására MySQL relációs adatbázist használunk, amely megbízható és nagy teljesítményű megoldást nyújt. A phpMyAdmin felület segítségével könnyedén kezelhetők az adatbázisok.</w:t>
+        <w:t xml:space="preserve">Adatbázis: Az adatok tárolására </w:t>
+      </w:r>
+      <w:proofErr w:type="spellStart"/>
+      <w:r>
+        <w:rPr>
+          <w:rFonts w:ascii="Times New Roman" w:hAnsi="Times New Roman" w:cs="Times New Roman"/>
+        </w:rPr>
+        <w:t>MySQL</w:t>
+      </w:r>
+      <w:proofErr w:type="spellEnd"/>
+      <w:r>
+        <w:rPr>
+          <w:rFonts w:ascii="Times New Roman" w:hAnsi="Times New Roman" w:cs="Times New Roman"/>
+        </w:rPr>
+        <w:t xml:space="preserve"> relációs adatbázist használunk, amely megbízható és nagy teljesítményű megoldást nyújt. A </w:t>
+      </w:r>
+      <w:proofErr w:type="spellStart"/>
+      <w:r>
+        <w:rPr>
+          <w:rFonts w:ascii="Times New Roman" w:hAnsi="Times New Roman" w:cs="Times New Roman"/>
+        </w:rPr>
+        <w:t>phpMyAdmin</w:t>
+      </w:r>
+      <w:proofErr w:type="spellEnd"/>
+      <w:r>
+        <w:rPr>
+          <w:rFonts w:ascii="Times New Roman" w:hAnsi="Times New Roman" w:cs="Times New Roman"/>
+        </w:rPr>
+        <w:t xml:space="preserve"> felület segítségével könnyedén kezelhetők az adatbázisok.</w:t>
       </w:r>
     </w:p>
     <w:p>
@@ -1851,13 +1991,7 @@
         <w:rPr>
           <w:rFonts w:ascii="Times New Roman" w:hAnsi="Times New Roman" w:cs="Times New Roman"/>
         </w:rPr>
-        <w:t xml:space="preserve">l </w:t>
-      </w:r>
-      <w:r>
-        <w:rPr>
-          <w:rFonts w:ascii="Times New Roman" w:hAnsi="Times New Roman" w:cs="Times New Roman"/>
-        </w:rPr>
-        <w:t>(pl. bejelentkezések, adatmódosítások)</w:t>
+        <w:t>l (pl. bejelentkezések, adatmódosítások)</w:t>
       </w:r>
       <w:r>
         <w:rPr>
@@ -1949,7 +2083,21 @@
         <w:rPr>
           <w:rFonts w:ascii="Times New Roman" w:hAnsi="Times New Roman" w:cs="Times New Roman"/>
         </w:rPr>
-        <w:t>Mobile Admin Felület: Alkalmazás mobilra, hogy a rendszergazdák akár távolról is kezelhessék a fiókokat.</w:t>
+        <w:t xml:space="preserve">Mobile </w:t>
+      </w:r>
+      <w:proofErr w:type="spellStart"/>
+      <w:r>
+        <w:rPr>
+          <w:rFonts w:ascii="Times New Roman" w:hAnsi="Times New Roman" w:cs="Times New Roman"/>
+        </w:rPr>
+        <w:t>Admin</w:t>
+      </w:r>
+      <w:proofErr w:type="spellEnd"/>
+      <w:r>
+        <w:rPr>
+          <w:rFonts w:ascii="Times New Roman" w:hAnsi="Times New Roman" w:cs="Times New Roman"/>
+        </w:rPr>
+        <w:t xml:space="preserve"> Felület: Alkalmazás mobilra, hogy a rendszergazdák akár távolról is kezelhessék a fiókokat.</w:t>
       </w:r>
     </w:p>
     <w:p>
@@ -2065,7 +2213,21 @@
         <w:rPr>
           <w:rFonts w:ascii="Times New Roman" w:hAnsi="Times New Roman" w:cs="Times New Roman"/>
         </w:rPr>
-        <w:t>Az Aliasly egy olyan szoftveralkalmazás, amelyet kifejezetten rendszergazdák számára fejlesztünk ki, hogy biztonságosan kezelhessék a felhasználói fiókokat. A program egy mesterkulcs alapú hitelesítési rendszerrel védi a hozzáférést, lehetővé téve a felhasználói adatok könnyű kezelését, új fiókok tárolását és meglévők törlését. A felület egyszerű és intuitív, így minimális betanulási idővel használható.</w:t>
+        <w:t xml:space="preserve">Az </w:t>
+      </w:r>
+      <w:proofErr w:type="spellStart"/>
+      <w:r>
+        <w:rPr>
+          <w:rFonts w:ascii="Times New Roman" w:hAnsi="Times New Roman" w:cs="Times New Roman"/>
+        </w:rPr>
+        <w:t>Aliasly</w:t>
+      </w:r>
+      <w:proofErr w:type="spellEnd"/>
+      <w:r>
+        <w:rPr>
+          <w:rFonts w:ascii="Times New Roman" w:hAnsi="Times New Roman" w:cs="Times New Roman"/>
+        </w:rPr>
+        <w:t xml:space="preserve"> egy olyan szoftveralkalmazás, amelyet kifejezetten rendszergazdák számára fejlesztünk ki, hogy biztonságosan kezelhessék a felhasználói fiókokat. A program egy mesterkulcs alapú hitelesítési rendszerrel védi a hozzáférést, lehetővé téve a felhasználói adatok könnyű kezelését, új fiókok tárolását és meglévők törlését. A felület egyszerű és intuitív, így minimális betanulási idővel használható.</w:t>
       </w:r>
       <w:r>
         <w:rPr>
@@ -2269,7 +2431,21 @@
         <w:rPr>
           <w:rFonts w:ascii="Times New Roman" w:hAnsi="Times New Roman" w:cs="Times New Roman"/>
         </w:rPr>
-        <w:t xml:space="preserve"> weboldal url, leírás</w:t>
+        <w:t xml:space="preserve"> weboldal </w:t>
+      </w:r>
+      <w:proofErr w:type="spellStart"/>
+      <w:r>
+        <w:rPr>
+          <w:rFonts w:ascii="Times New Roman" w:hAnsi="Times New Roman" w:cs="Times New Roman"/>
+        </w:rPr>
+        <w:t>url</w:t>
+      </w:r>
+      <w:proofErr w:type="spellEnd"/>
+      <w:r>
+        <w:rPr>
+          <w:rFonts w:ascii="Times New Roman" w:hAnsi="Times New Roman" w:cs="Times New Roman"/>
+        </w:rPr>
+        <w:t>, leírás</w:t>
       </w:r>
       <w:r>
         <w:rPr>
@@ -2387,25 +2563,7 @@
         <w:rPr>
           <w:rFonts w:ascii="Times New Roman" w:hAnsi="Times New Roman" w:cs="Times New Roman"/>
         </w:rPr>
-        <w:t>A program kiemelt figyelmet fordít az adatvédelemre. A mesterkulcsot és a felhasználó</w:t>
-      </w:r>
-      <w:r>
-        <w:rPr>
-          <w:rFonts w:ascii="Times New Roman" w:hAnsi="Times New Roman" w:cs="Times New Roman"/>
-        </w:rPr>
-        <w:t xml:space="preserve"> összes</w:t>
-      </w:r>
-      <w:r>
-        <w:rPr>
-          <w:rFonts w:ascii="Times New Roman" w:hAnsi="Times New Roman" w:cs="Times New Roman"/>
-        </w:rPr>
-        <w:t xml:space="preserve"> </w:t>
-      </w:r>
-      <w:r>
-        <w:rPr>
-          <w:rFonts w:ascii="Times New Roman" w:hAnsi="Times New Roman" w:cs="Times New Roman"/>
-        </w:rPr>
-        <w:t>adat</w:t>
+        <w:t>A program kiemelt figyelmet fordít az adatvédelemre. A mesterkulcsot és a felhasználó összes adat</w:t>
       </w:r>
       <w:r>
         <w:rPr>
@@ -2417,13 +2575,7 @@
         <w:rPr>
           <w:rFonts w:ascii="Times New Roman" w:hAnsi="Times New Roman" w:cs="Times New Roman"/>
         </w:rPr>
-        <w:t xml:space="preserve"> </w:t>
-      </w:r>
-      <w:r>
-        <w:rPr>
-          <w:rFonts w:ascii="Times New Roman" w:hAnsi="Times New Roman" w:cs="Times New Roman"/>
-        </w:rPr>
-        <w:t>titkosít</w:t>
+        <w:t xml:space="preserve"> titkosít</w:t>
       </w:r>
       <w:r>
         <w:rPr>
@@ -2499,6 +2651,19 @@
     </w:p>
     <w:p>
       <w:pPr>
+        <w:rPr>
+          <w:rFonts w:ascii="Times New Roman" w:hAnsi="Times New Roman" w:cs="Times New Roman"/>
+        </w:rPr>
+      </w:pPr>
+      <w:r>
+        <w:rPr>
+          <w:rFonts w:ascii="Times New Roman" w:hAnsi="Times New Roman" w:cs="Times New Roman"/>
+        </w:rPr>
+        <w:br w:type="page"/>
+      </w:r>
+    </w:p>
+    <w:p>
+      <w:pPr>
         <w:ind w:firstLine="851"/>
         <w:jc w:val="both"/>
         <w:rPr>
@@ -2509,7 +2674,64 @@
         <w:rPr>
           <w:rFonts w:ascii="Times New Roman" w:hAnsi="Times New Roman" w:cs="Times New Roman"/>
         </w:rPr>
-        <w:br w:type="page"/>
+        <w:lastRenderedPageBreak/>
+        <w:t>Az adatmódosítások részletes dokumentálása a naplózási rendszer másik alapvető feladata. Új felhasználói fiók létrehozásakor a rendszer pontosan rögzíti a létrehozás időpontját, az új felhasználó</w:t>
+      </w:r>
+      <w:r>
+        <w:rPr>
+          <w:rFonts w:ascii="Times New Roman" w:hAnsi="Times New Roman" w:cs="Times New Roman"/>
+        </w:rPr>
+        <w:t>hoz tartozó azonosítót</w:t>
+      </w:r>
+      <w:r>
+        <w:rPr>
+          <w:rFonts w:ascii="Times New Roman" w:hAnsi="Times New Roman" w:cs="Times New Roman"/>
+        </w:rPr>
+        <w:t xml:space="preserve"> és a műveletet végző rendszergazda azonosítóját. Felhasználói fiók törlésekor a napló</w:t>
+      </w:r>
+      <w:r>
+        <w:rPr>
+          <w:rFonts w:ascii="Times New Roman" w:hAnsi="Times New Roman" w:cs="Times New Roman"/>
+        </w:rPr>
+        <w:t xml:space="preserve"> rögzíti</w:t>
+      </w:r>
+      <w:r>
+        <w:rPr>
+          <w:rFonts w:ascii="Times New Roman" w:hAnsi="Times New Roman" w:cs="Times New Roman"/>
+        </w:rPr>
+        <w:t xml:space="preserve"> </w:t>
+      </w:r>
+      <w:r>
+        <w:rPr>
+          <w:rFonts w:ascii="Times New Roman" w:hAnsi="Times New Roman" w:cs="Times New Roman"/>
+        </w:rPr>
+        <w:t>a törlés időpontját, a fiók azonosítóját és a használatban lévő mesterkulcs azonosítóját</w:t>
+      </w:r>
+    </w:p>
+    <w:p>
+      <w:pPr>
+        <w:pStyle w:val="Cmsor4"/>
+        <w:rPr>
+          <w:rFonts w:cs="Times New Roman"/>
+        </w:rPr>
+      </w:pPr>
+      <w:r>
+        <w:rPr>
+          <w:rFonts w:cs="Times New Roman"/>
+        </w:rPr>
+        <w:t>1.</w:t>
+      </w:r>
+      <w:r>
+        <w:rPr>
+          <w:rFonts w:cs="Times New Roman"/>
+        </w:rPr>
+        <w:t>7</w:t>
+      </w:r>
+      <w:r>
+        <w:rPr>
+          <w:rFonts w:cs="Times New Roman"/>
+        </w:rPr>
+        <w:t xml:space="preserve"> Felhasználói felület</w:t>
       </w:r>
     </w:p>
     <w:p>
@@ -2524,38 +2746,19 @@
         <w:rPr>
           <w:rFonts w:ascii="Times New Roman" w:hAnsi="Times New Roman" w:cs="Times New Roman"/>
         </w:rPr>
-        <w:lastRenderedPageBreak/>
-        <w:t>Az adatmódosítások részletes dokumentálása a naplózási rendszer másik alapvető feladata. Új felhasználói fiók létrehozásakor a rendszer pontosan rögzíti a létrehozás időpontját, az új felhasználó</w:t>
-      </w:r>
-      <w:r>
-        <w:rPr>
-          <w:rFonts w:ascii="Times New Roman" w:hAnsi="Times New Roman" w:cs="Times New Roman"/>
-        </w:rPr>
-        <w:t>hoz tartozó azonosítót</w:t>
-      </w:r>
-      <w:r>
-        <w:rPr>
-          <w:rFonts w:ascii="Times New Roman" w:hAnsi="Times New Roman" w:cs="Times New Roman"/>
-        </w:rPr>
-        <w:t xml:space="preserve"> és a műveletet végző rendszergazda azonosítóját. Felhasználói fiók törlésekor a napló</w:t>
-      </w:r>
-      <w:r>
-        <w:rPr>
-          <w:rFonts w:ascii="Times New Roman" w:hAnsi="Times New Roman" w:cs="Times New Roman"/>
-        </w:rPr>
-        <w:t xml:space="preserve"> rögzíti</w:t>
-      </w:r>
-      <w:r>
-        <w:rPr>
-          <w:rFonts w:ascii="Times New Roman" w:hAnsi="Times New Roman" w:cs="Times New Roman"/>
-        </w:rPr>
-        <w:t xml:space="preserve"> </w:t>
-      </w:r>
-      <w:r>
-        <w:rPr>
-          <w:rFonts w:ascii="Times New Roman" w:hAnsi="Times New Roman" w:cs="Times New Roman"/>
-        </w:rPr>
-        <w:t>a törlés időpontját, a fiók azonosítóját és a használatban lévő mesterkulcs azonosítóját</w:t>
+        <w:t xml:space="preserve">A program célja, hogy a lehető legegyszerűbb legyen a használata. A felület </w:t>
+      </w:r>
+      <w:r>
+        <w:rPr>
+          <w:rFonts w:ascii="Times New Roman" w:hAnsi="Times New Roman" w:cs="Times New Roman"/>
+        </w:rPr>
+        <w:t>egyszerű</w:t>
+      </w:r>
+      <w:r>
+        <w:rPr>
+          <w:rFonts w:ascii="Times New Roman" w:hAnsi="Times New Roman" w:cs="Times New Roman"/>
+        </w:rPr>
+        <w:t>, a fontos funkciók könnyen elérhetők, és minden művelethez egyértelmű utasítások vagy eszköztippek jelennek meg. A lista nézet lehetővé teszi a gyors szűrést és rendezést, így nagy számú felhasználó kezelése is hatékony marad.</w:t>
       </w:r>
     </w:p>
     <w:p>
@@ -2575,13 +2778,13 @@
         <w:rPr>
           <w:rFonts w:cs="Times New Roman"/>
         </w:rPr>
-        <w:t>7</w:t>
-      </w:r>
-      <w:r>
-        <w:rPr>
-          <w:rFonts w:cs="Times New Roman"/>
-        </w:rPr>
-        <w:t xml:space="preserve"> Felhasználói felület</w:t>
+        <w:t>9</w:t>
+      </w:r>
+      <w:r>
+        <w:rPr>
+          <w:rFonts w:cs="Times New Roman"/>
+        </w:rPr>
+        <w:t xml:space="preserve"> Összegzés</w:t>
       </w:r>
     </w:p>
     <w:p>
@@ -2596,84 +2799,21 @@
         <w:rPr>
           <w:rFonts w:ascii="Times New Roman" w:hAnsi="Times New Roman" w:cs="Times New Roman"/>
         </w:rPr>
-        <w:t xml:space="preserve">A program célja, hogy a lehető legegyszerűbb legyen a használata. A felület </w:t>
-      </w:r>
-      <w:r>
-        <w:rPr>
-          <w:rFonts w:ascii="Times New Roman" w:hAnsi="Times New Roman" w:cs="Times New Roman"/>
-        </w:rPr>
-        <w:t>egyszerű</w:t>
-      </w:r>
-      <w:r>
-        <w:rPr>
-          <w:rFonts w:ascii="Times New Roman" w:hAnsi="Times New Roman" w:cs="Times New Roman"/>
-        </w:rPr>
-        <w:t>, a fontos funkciók könnyen elérhetők, és minden művelethez egyértelmű utasítások vagy eszköztippek jelennek meg. A lista nézet lehetővé teszi a gyors szűrést és rendezést, így nagy számú felhasználó kezelése is hatékony marad.</w:t>
-      </w:r>
-    </w:p>
-    <w:p>
-      <w:pPr>
-        <w:pStyle w:val="Cmsor4"/>
-        <w:rPr>
-          <w:rFonts w:cs="Times New Roman"/>
-        </w:rPr>
-      </w:pPr>
-      <w:r>
-        <w:rPr>
-          <w:rFonts w:cs="Times New Roman"/>
-        </w:rPr>
-        <w:t>1.</w:t>
-      </w:r>
-      <w:r>
-        <w:rPr>
-          <w:rFonts w:cs="Times New Roman"/>
-        </w:rPr>
-        <w:t>9</w:t>
-      </w:r>
-      <w:r>
-        <w:rPr>
-          <w:rFonts w:cs="Times New Roman"/>
-        </w:rPr>
-        <w:t xml:space="preserve"> Összegzés</w:t>
-      </w:r>
-    </w:p>
-    <w:p>
-      <w:pPr>
-        <w:ind w:firstLine="851"/>
-        <w:jc w:val="both"/>
-        <w:rPr>
-          <w:rFonts w:ascii="Times New Roman" w:hAnsi="Times New Roman" w:cs="Times New Roman"/>
-        </w:rPr>
-      </w:pPr>
-      <w:r>
-        <w:rPr>
-          <w:rFonts w:ascii="Times New Roman" w:hAnsi="Times New Roman" w:cs="Times New Roman"/>
-        </w:rPr>
-        <w:t>Ez a specifikáció részletesen leírja a</w:t>
-      </w:r>
-      <w:r>
-        <w:rPr>
-          <w:rFonts w:ascii="Times New Roman" w:hAnsi="Times New Roman" w:cs="Times New Roman"/>
-        </w:rPr>
-        <w:t xml:space="preserve">z Aliasly </w:t>
-      </w:r>
-      <w:r>
-        <w:rPr>
-          <w:rFonts w:ascii="Times New Roman" w:hAnsi="Times New Roman" w:cs="Times New Roman"/>
-        </w:rPr>
-        <w:t xml:space="preserve">működését, biztonsági mechanizmusait és felhasználói felületét. A program célja, hogy a rendszergazdák számára hatékony és biztonságos eszközt nyújtson a felhasználói fiókok kezelésére, miközben a lehető legegyszerűbb marad a használata. A továbbfejlesztési lehetőségek garantálják, hogy a rendszer </w:t>
-      </w:r>
-      <w:r>
-        <w:rPr>
-          <w:rFonts w:ascii="Times New Roman" w:hAnsi="Times New Roman" w:cs="Times New Roman"/>
-        </w:rPr>
-        <w:t xml:space="preserve">a </w:t>
-      </w:r>
-      <w:r>
-        <w:rPr>
-          <w:rFonts w:ascii="Times New Roman" w:hAnsi="Times New Roman" w:cs="Times New Roman"/>
-        </w:rPr>
-        <w:t>jövőben is igazodhasson a változó igényekhez.</w:t>
+        <w:t xml:space="preserve">Ez a specifikáció részletesen leírja az </w:t>
+      </w:r>
+      <w:proofErr w:type="spellStart"/>
+      <w:r>
+        <w:rPr>
+          <w:rFonts w:ascii="Times New Roman" w:hAnsi="Times New Roman" w:cs="Times New Roman"/>
+        </w:rPr>
+        <w:t>Aliasly</w:t>
+      </w:r>
+      <w:proofErr w:type="spellEnd"/>
+      <w:r>
+        <w:rPr>
+          <w:rFonts w:ascii="Times New Roman" w:hAnsi="Times New Roman" w:cs="Times New Roman"/>
+        </w:rPr>
+        <w:t xml:space="preserve"> működését, biztonsági mechanizmusait és felhasználói felületét. A program célja, hogy a rendszergazdák számára hatékony és biztonságos eszközt nyújtson a felhasználói fiókok kezelésére, miközben a lehető legegyszerűbb marad a használata. A továbbfejlesztési lehetőségek garantálják, hogy a rendszer a jövőben is igazodhasson a változó igényekhez.</w:t>
       </w:r>
     </w:p>
     <w:p>
@@ -2710,6 +2850,7 @@
     </w:p>
     <w:p>
       <w:pPr>
+        <w:jc w:val="both"/>
         <w:rPr>
           <w:rFonts w:ascii="Times New Roman" w:hAnsi="Times New Roman" w:cs="Times New Roman"/>
         </w:rPr>
@@ -2724,6 +2865,7 @@
     <w:p>
       <w:pPr>
         <w:ind w:left="720"/>
+        <w:jc w:val="both"/>
         <w:rPr>
           <w:rFonts w:ascii="Times New Roman" w:hAnsi="Times New Roman" w:cs="Times New Roman"/>
         </w:rPr>
@@ -2738,7 +2880,21 @@
         <w:rPr>
           <w:rFonts w:ascii="Times New Roman" w:hAnsi="Times New Roman" w:cs="Times New Roman"/>
         </w:rPr>
-        <w:t xml:space="preserve"> Intel Core </w:t>
+        <w:t xml:space="preserve"> Intel </w:t>
+      </w:r>
+      <w:proofErr w:type="spellStart"/>
+      <w:r>
+        <w:rPr>
+          <w:rFonts w:ascii="Times New Roman" w:hAnsi="Times New Roman" w:cs="Times New Roman"/>
+        </w:rPr>
+        <w:t>Core</w:t>
+      </w:r>
+      <w:proofErr w:type="spellEnd"/>
+      <w:r>
+        <w:rPr>
+          <w:rFonts w:ascii="Times New Roman" w:hAnsi="Times New Roman" w:cs="Times New Roman"/>
+        </w:rPr>
+        <w:t xml:space="preserve"> </w:t>
       </w:r>
       <w:r>
         <w:rPr>
@@ -2756,7 +2912,21 @@
         <w:rPr>
           <w:rFonts w:ascii="Times New Roman" w:hAnsi="Times New Roman" w:cs="Times New Roman"/>
         </w:rPr>
-        <w:t xml:space="preserve"> vagy AMD Ryzen 3</w:t>
+        <w:t xml:space="preserve"> vagy AMD </w:t>
+      </w:r>
+      <w:proofErr w:type="spellStart"/>
+      <w:r>
+        <w:rPr>
+          <w:rFonts w:ascii="Times New Roman" w:hAnsi="Times New Roman" w:cs="Times New Roman"/>
+        </w:rPr>
+        <w:t>Ryzen</w:t>
+      </w:r>
+      <w:proofErr w:type="spellEnd"/>
+      <w:r>
+        <w:rPr>
+          <w:rFonts w:ascii="Times New Roman" w:hAnsi="Times New Roman" w:cs="Times New Roman"/>
+        </w:rPr>
+        <w:t xml:space="preserve"> 3</w:t>
       </w:r>
       <w:r>
         <w:rPr>
@@ -2768,6 +2938,7 @@
     <w:p>
       <w:pPr>
         <w:ind w:left="720"/>
+        <w:jc w:val="both"/>
         <w:rPr>
           <w:rFonts w:ascii="Times New Roman" w:hAnsi="Times New Roman" w:cs="Times New Roman"/>
         </w:rPr>
@@ -2800,6 +2971,7 @@
     <w:p>
       <w:pPr>
         <w:ind w:left="720"/>
+        <w:jc w:val="both"/>
         <w:rPr>
           <w:rFonts w:ascii="Times New Roman" w:hAnsi="Times New Roman" w:cs="Times New Roman"/>
         </w:rPr>
@@ -2820,6 +2992,7 @@
     <w:p>
       <w:pPr>
         <w:ind w:left="720"/>
+        <w:jc w:val="both"/>
         <w:rPr>
           <w:rFonts w:ascii="Times New Roman" w:hAnsi="Times New Roman" w:cs="Times New Roman"/>
           <w:bCs/>
@@ -2870,6 +3043,7 @@
     </w:p>
     <w:p>
       <w:pPr>
+        <w:jc w:val="both"/>
         <w:rPr>
           <w:rFonts w:ascii="Times New Roman" w:hAnsi="Times New Roman" w:cs="Times New Roman"/>
         </w:rPr>
@@ -2884,6 +3058,7 @@
     <w:p>
       <w:pPr>
         <w:ind w:left="720"/>
+        <w:jc w:val="both"/>
         <w:rPr>
           <w:rFonts w:ascii="Times New Roman" w:hAnsi="Times New Roman" w:cs="Times New Roman"/>
         </w:rPr>
@@ -2898,7 +3073,21 @@
         <w:rPr>
           <w:rFonts w:ascii="Times New Roman" w:hAnsi="Times New Roman" w:cs="Times New Roman"/>
         </w:rPr>
-        <w:t xml:space="preserve"> Intel Core i5</w:t>
+        <w:t xml:space="preserve"> Intel </w:t>
+      </w:r>
+      <w:proofErr w:type="spellStart"/>
+      <w:r>
+        <w:rPr>
+          <w:rFonts w:ascii="Times New Roman" w:hAnsi="Times New Roman" w:cs="Times New Roman"/>
+        </w:rPr>
+        <w:t>Core</w:t>
+      </w:r>
+      <w:proofErr w:type="spellEnd"/>
+      <w:r>
+        <w:rPr>
+          <w:rFonts w:ascii="Times New Roman" w:hAnsi="Times New Roman" w:cs="Times New Roman"/>
+        </w:rPr>
+        <w:t xml:space="preserve"> i5</w:t>
       </w:r>
       <w:r>
         <w:rPr>
@@ -2910,7 +3099,21 @@
         <w:rPr>
           <w:rFonts w:ascii="Times New Roman" w:hAnsi="Times New Roman" w:cs="Times New Roman"/>
         </w:rPr>
-        <w:t xml:space="preserve"> vagy AMD Ryzen 5</w:t>
+        <w:t xml:space="preserve"> vagy AMD </w:t>
+      </w:r>
+      <w:proofErr w:type="spellStart"/>
+      <w:r>
+        <w:rPr>
+          <w:rFonts w:ascii="Times New Roman" w:hAnsi="Times New Roman" w:cs="Times New Roman"/>
+        </w:rPr>
+        <w:t>Ryzen</w:t>
+      </w:r>
+      <w:proofErr w:type="spellEnd"/>
+      <w:r>
+        <w:rPr>
+          <w:rFonts w:ascii="Times New Roman" w:hAnsi="Times New Roman" w:cs="Times New Roman"/>
+        </w:rPr>
+        <w:t xml:space="preserve"> 5</w:t>
       </w:r>
       <w:r>
         <w:rPr>
@@ -2922,6 +3125,7 @@
     <w:p>
       <w:pPr>
         <w:ind w:left="720"/>
+        <w:jc w:val="both"/>
         <w:rPr>
           <w:rFonts w:ascii="Times New Roman" w:hAnsi="Times New Roman" w:cs="Times New Roman"/>
         </w:rPr>
@@ -2966,6 +3170,7 @@
     <w:p>
       <w:pPr>
         <w:ind w:left="720"/>
+        <w:jc w:val="both"/>
         <w:rPr>
           <w:rFonts w:ascii="Times New Roman" w:hAnsi="Times New Roman" w:cs="Times New Roman"/>
         </w:rPr>
@@ -2992,6 +3197,7 @@
     <w:p>
       <w:pPr>
         <w:ind w:left="720"/>
+        <w:jc w:val="both"/>
         <w:rPr>
           <w:rFonts w:ascii="Times New Roman" w:hAnsi="Times New Roman" w:cs="Times New Roman"/>
         </w:rPr>
@@ -3011,6 +3217,7 @@
     </w:p>
     <w:p>
       <w:pPr>
+        <w:jc w:val="both"/>
         <w:rPr>
           <w:rFonts w:ascii="Times New Roman" w:hAnsi="Times New Roman" w:cs="Times New Roman"/>
         </w:rPr>
@@ -3025,6 +3232,7 @@
     <w:p>
       <w:pPr>
         <w:pStyle w:val="Cmsor4"/>
+        <w:jc w:val="both"/>
         <w:rPr>
           <w:rFonts w:cs="Times New Roman"/>
         </w:rPr>
@@ -3039,21 +3247,16 @@
     </w:p>
     <w:p>
       <w:pPr>
-        <w:rPr>
-          <w:rFonts w:ascii="Times New Roman" w:hAnsi="Times New Roman" w:cs="Times New Roman"/>
-        </w:rPr>
-      </w:pPr>
-      <w:r>
-        <w:rPr>
-          <w:rFonts w:ascii="Times New Roman" w:hAnsi="Times New Roman" w:cs="Times New Roman"/>
-        </w:rPr>
-        <w:t>Operá</w:t>
-      </w:r>
-      <w:r>
-        <w:rPr>
-          <w:rFonts w:ascii="Times New Roman" w:hAnsi="Times New Roman" w:cs="Times New Roman"/>
-        </w:rPr>
-        <w:t xml:space="preserve">ciós rendszer: </w:t>
+        <w:jc w:val="both"/>
+        <w:rPr>
+          <w:rFonts w:ascii="Times New Roman" w:hAnsi="Times New Roman" w:cs="Times New Roman"/>
+        </w:rPr>
+      </w:pPr>
+      <w:r>
+        <w:rPr>
+          <w:rFonts w:ascii="Times New Roman" w:hAnsi="Times New Roman" w:cs="Times New Roman"/>
+        </w:rPr>
+        <w:t xml:space="preserve">Operációs rendszer: </w:t>
       </w:r>
       <w:r>
         <w:rPr>
@@ -3064,6 +3267,7 @@
     </w:p>
     <w:p>
       <w:pPr>
+        <w:jc w:val="both"/>
         <w:rPr>
           <w:rFonts w:ascii="Times New Roman" w:hAnsi="Times New Roman" w:cs="Times New Roman"/>
         </w:rPr>
@@ -3078,29 +3282,46 @@
         <w:rPr>
           <w:rFonts w:ascii="Times New Roman" w:hAnsi="Times New Roman" w:cs="Times New Roman"/>
         </w:rPr>
-        <w:t xml:space="preserve"> </w:t>
-      </w:r>
-      <w:r>
-        <w:rPr>
-          <w:rFonts w:ascii="Times New Roman" w:hAnsi="Times New Roman" w:cs="Times New Roman"/>
-        </w:rPr>
-        <w:t>.NET Runtime 8.0.15</w:t>
-      </w:r>
-      <w:r>
-        <w:rPr>
-          <w:rFonts w:ascii="Times New Roman" w:hAnsi="Times New Roman" w:cs="Times New Roman"/>
-        </w:rPr>
-        <w:t xml:space="preserve"> vagy </w:t>
-      </w:r>
-      <w:r>
-        <w:rPr>
-          <w:rFonts w:ascii="Times New Roman" w:hAnsi="Times New Roman" w:cs="Times New Roman"/>
-        </w:rPr>
-        <w:t>.NET Runtime 9.0.4</w:t>
-      </w:r>
-    </w:p>
-    <w:p>
-      <w:pPr>
+        <w:t xml:space="preserve"> .NET </w:t>
+      </w:r>
+      <w:proofErr w:type="spellStart"/>
+      <w:r>
+        <w:rPr>
+          <w:rFonts w:ascii="Times New Roman" w:hAnsi="Times New Roman" w:cs="Times New Roman"/>
+        </w:rPr>
+        <w:t>Runtime</w:t>
+      </w:r>
+      <w:proofErr w:type="spellEnd"/>
+      <w:r>
+        <w:rPr>
+          <w:rFonts w:ascii="Times New Roman" w:hAnsi="Times New Roman" w:cs="Times New Roman"/>
+        </w:rPr>
+        <w:t xml:space="preserve"> 8.0.15</w:t>
+      </w:r>
+      <w:r>
+        <w:rPr>
+          <w:rFonts w:ascii="Times New Roman" w:hAnsi="Times New Roman" w:cs="Times New Roman"/>
+        </w:rPr>
+        <w:t xml:space="preserve"> vagy .NET </w:t>
+      </w:r>
+      <w:proofErr w:type="spellStart"/>
+      <w:r>
+        <w:rPr>
+          <w:rFonts w:ascii="Times New Roman" w:hAnsi="Times New Roman" w:cs="Times New Roman"/>
+        </w:rPr>
+        <w:t>Runtime</w:t>
+      </w:r>
+      <w:proofErr w:type="spellEnd"/>
+      <w:r>
+        <w:rPr>
+          <w:rFonts w:ascii="Times New Roman" w:hAnsi="Times New Roman" w:cs="Times New Roman"/>
+        </w:rPr>
+        <w:t xml:space="preserve"> 9.0.4</w:t>
+      </w:r>
+    </w:p>
+    <w:p>
+      <w:pPr>
+        <w:jc w:val="both"/>
         <w:rPr>
           <w:rFonts w:ascii="Times New Roman" w:hAnsi="Times New Roman" w:cs="Times New Roman"/>
         </w:rPr>
@@ -3169,19 +3390,895 @@
         <w:rPr>
           <w:rFonts w:cs="Times New Roman"/>
         </w:rPr>
-        <w:t>t</w:t>
-      </w:r>
-      <w:r>
-        <w:rPr>
-          <w:rFonts w:cs="Times New Roman"/>
-        </w:rPr>
-        <w:t>elepítése</w:t>
-      </w:r>
-    </w:p>
-    <w:p>
-      <w:pPr>
-        <w:rPr>
-          <w:rFonts w:ascii="Times New Roman" w:hAnsi="Times New Roman" w:cs="Times New Roman"/>
+        <w:t>letöltése és kicsomagolása</w:t>
+      </w:r>
+    </w:p>
+    <w:p>
+      <w:pPr>
+        <w:ind w:firstLine="851"/>
+        <w:jc w:val="both"/>
+        <w:rPr>
+          <w:rFonts w:ascii="Times New Roman" w:hAnsi="Times New Roman" w:cs="Times New Roman"/>
+        </w:rPr>
+      </w:pPr>
+      <w:r>
+        <w:rPr>
+          <w:rFonts w:ascii="Times New Roman" w:hAnsi="Times New Roman" w:cs="Times New Roman"/>
+        </w:rPr>
+        <w:t>Maga a</w:t>
+      </w:r>
+      <w:r>
+        <w:rPr>
+          <w:rFonts w:ascii="Times New Roman" w:hAnsi="Times New Roman" w:cs="Times New Roman"/>
+        </w:rPr>
+        <w:t xml:space="preserve"> program nem igényel</w:t>
+      </w:r>
+      <w:r>
+        <w:rPr>
+          <w:rFonts w:ascii="Times New Roman" w:hAnsi="Times New Roman" w:cs="Times New Roman"/>
+        </w:rPr>
+        <w:t xml:space="preserve"> telepítést a jelenlegi állapotában, elég csak letölteni a GitHub </w:t>
+      </w:r>
+      <w:proofErr w:type="spellStart"/>
+      <w:r>
+        <w:rPr>
+          <w:rFonts w:ascii="Times New Roman" w:hAnsi="Times New Roman" w:cs="Times New Roman"/>
+        </w:rPr>
+        <w:t>repository-ból</w:t>
+      </w:r>
+      <w:proofErr w:type="spellEnd"/>
+      <w:r>
+        <w:rPr>
+          <w:rFonts w:ascii="Times New Roman" w:hAnsi="Times New Roman" w:cs="Times New Roman"/>
+        </w:rPr>
+        <w:t xml:space="preserve"> az „</w:t>
+      </w:r>
+      <w:proofErr w:type="spellStart"/>
+      <w:r>
+        <w:rPr>
+          <w:rFonts w:ascii="Times New Roman" w:hAnsi="Times New Roman" w:cs="Times New Roman"/>
+        </w:rPr>
+        <w:t>Aliasly</w:t>
+      </w:r>
+      <w:proofErr w:type="spellEnd"/>
+      <w:r>
+        <w:rPr>
+          <w:rFonts w:ascii="Times New Roman" w:hAnsi="Times New Roman" w:cs="Times New Roman"/>
+        </w:rPr>
+        <w:t xml:space="preserve"> Account Manager App” mappát</w:t>
+      </w:r>
+      <w:r>
+        <w:rPr>
+          <w:rFonts w:ascii="Times New Roman" w:hAnsi="Times New Roman" w:cs="Times New Roman"/>
+        </w:rPr>
+        <w:t xml:space="preserve"> és kicsomagolni a</w:t>
+      </w:r>
+      <w:r>
+        <w:rPr>
+          <w:rFonts w:ascii="Times New Roman" w:hAnsi="Times New Roman" w:cs="Times New Roman"/>
+        </w:rPr>
+        <w:t xml:space="preserve"> felhasználó </w:t>
+      </w:r>
+      <w:proofErr w:type="spellStart"/>
+      <w:r>
+        <w:rPr>
+          <w:rFonts w:ascii="Times New Roman" w:hAnsi="Times New Roman" w:cs="Times New Roman"/>
+        </w:rPr>
+        <w:t>átltal</w:t>
+      </w:r>
+      <w:proofErr w:type="spellEnd"/>
+      <w:r>
+        <w:rPr>
+          <w:rFonts w:ascii="Times New Roman" w:hAnsi="Times New Roman" w:cs="Times New Roman"/>
+        </w:rPr>
+        <w:t xml:space="preserve"> megjelölt meghajtóra</w:t>
+      </w:r>
+      <w:r>
+        <w:rPr>
+          <w:rFonts w:ascii="Times New Roman" w:hAnsi="Times New Roman" w:cs="Times New Roman"/>
+        </w:rPr>
+        <w:t xml:space="preserve">. Ehhez </w:t>
+      </w:r>
+      <w:proofErr w:type="spellStart"/>
+      <w:r>
+        <w:rPr>
+          <w:rFonts w:ascii="Times New Roman" w:hAnsi="Times New Roman" w:cs="Times New Roman"/>
+        </w:rPr>
+        <w:t>WinRAR</w:t>
+      </w:r>
+      <w:proofErr w:type="spellEnd"/>
+      <w:r>
+        <w:rPr>
+          <w:rFonts w:ascii="Times New Roman" w:hAnsi="Times New Roman" w:cs="Times New Roman"/>
+        </w:rPr>
+        <w:t xml:space="preserve"> vagy 7Zip ajánlatos.</w:t>
+      </w:r>
+      <w:r>
+        <w:rPr>
+          <w:rFonts w:ascii="Times New Roman" w:hAnsi="Times New Roman" w:cs="Times New Roman"/>
+        </w:rPr>
+        <w:t xml:space="preserve"> </w:t>
+      </w:r>
+      <w:r>
+        <w:rPr>
+          <w:rFonts w:ascii="Times New Roman" w:hAnsi="Times New Roman" w:cs="Times New Roman"/>
+        </w:rPr>
+        <w:t xml:space="preserve">A program </w:t>
+      </w:r>
+      <w:proofErr w:type="gramStart"/>
+      <w:r>
+        <w:rPr>
+          <w:rFonts w:ascii="Times New Roman" w:hAnsi="Times New Roman" w:cs="Times New Roman"/>
+        </w:rPr>
+        <w:t>az ’</w:t>
+      </w:r>
+      <w:proofErr w:type="gramEnd"/>
+      <w:r>
+        <w:rPr>
+          <w:rFonts w:ascii="Times New Roman" w:hAnsi="Times New Roman" w:cs="Times New Roman"/>
+        </w:rPr>
+        <w:t>Aliasly.exe’ fájlal futtatható le.</w:t>
+      </w:r>
+    </w:p>
+    <w:p>
+      <w:pPr>
+        <w:jc w:val="both"/>
+        <w:rPr>
+          <w:rFonts w:ascii="Times New Roman" w:hAnsi="Times New Roman" w:cs="Times New Roman"/>
+        </w:rPr>
+      </w:pPr>
+    </w:p>
+    <w:p>
+      <w:pPr>
+        <w:jc w:val="both"/>
+        <w:rPr>
+          <w:rFonts w:ascii="Times New Roman" w:hAnsi="Times New Roman" w:cs="Times New Roman"/>
+        </w:rPr>
+      </w:pPr>
+      <w:r>
+        <w:rPr>
+          <w:rFonts w:ascii="Times New Roman" w:hAnsi="Times New Roman" w:cs="Times New Roman"/>
+        </w:rPr>
+        <w:t>ide kép</w:t>
+      </w:r>
+    </w:p>
+    <w:p>
+      <w:pPr>
+        <w:jc w:val="both"/>
+        <w:rPr>
+          <w:rFonts w:ascii="Times New Roman" w:hAnsi="Times New Roman" w:cs="Times New Roman"/>
+        </w:rPr>
+      </w:pPr>
+    </w:p>
+    <w:p>
+      <w:pPr>
+        <w:ind w:firstLine="851"/>
+        <w:jc w:val="both"/>
+        <w:rPr>
+          <w:rFonts w:ascii="Times New Roman" w:hAnsi="Times New Roman" w:cs="Times New Roman"/>
+        </w:rPr>
+      </w:pPr>
+      <w:r>
+        <w:rPr>
+          <w:rFonts w:ascii="Times New Roman" w:hAnsi="Times New Roman" w:cs="Times New Roman"/>
+        </w:rPr>
+        <w:t>A program működéséhez szükséges egy már említett adatbáziskezelő rendszer. Ehhez a XAMPP vagy MAMPP programot ajánljuk.</w:t>
+      </w:r>
+      <w:r>
+        <w:rPr>
+          <w:rFonts w:ascii="Times New Roman" w:hAnsi="Times New Roman" w:cs="Times New Roman"/>
+        </w:rPr>
+        <w:t xml:space="preserve"> A következő linkeken tölthetőek le:</w:t>
+      </w:r>
+      <w:r>
+        <w:rPr>
+          <w:rFonts w:ascii="Times New Roman" w:hAnsi="Times New Roman" w:cs="Times New Roman"/>
+        </w:rPr>
+        <w:t xml:space="preserve"> </w:t>
+      </w:r>
+    </w:p>
+    <w:p>
+      <w:pPr>
+        <w:jc w:val="both"/>
+        <w:rPr>
+          <w:rFonts w:ascii="Times New Roman" w:hAnsi="Times New Roman" w:cs="Times New Roman"/>
+        </w:rPr>
+      </w:pPr>
+      <w:r>
+        <w:rPr>
+          <w:rFonts w:ascii="Times New Roman" w:hAnsi="Times New Roman" w:cs="Times New Roman"/>
+        </w:rPr>
+        <w:t xml:space="preserve">XAMPP: </w:t>
+      </w:r>
+      <w:hyperlink r:id="rId12" w:history="1">
+        <w:r>
+          <w:rPr>
+            <w:rStyle w:val="Hiperhivatkozs"/>
+            <w:rFonts w:ascii="Times New Roman" w:hAnsi="Times New Roman" w:cs="Times New Roman"/>
+          </w:rPr>
+          <w:t>https://www.apachefriends.org/download.html</w:t>
+        </w:r>
+      </w:hyperlink>
+    </w:p>
+    <w:p>
+      <w:pPr>
+        <w:jc w:val="both"/>
+        <w:rPr>
+          <w:rFonts w:ascii="Times New Roman" w:hAnsi="Times New Roman" w:cs="Times New Roman"/>
+        </w:rPr>
+      </w:pPr>
+      <w:r>
+        <w:rPr>
+          <w:rFonts w:ascii="Times New Roman" w:hAnsi="Times New Roman" w:cs="Times New Roman"/>
+        </w:rPr>
+        <w:t xml:space="preserve">MAMPP: </w:t>
+      </w:r>
+      <w:hyperlink r:id="rId13" w:history="1">
+        <w:r>
+          <w:rPr>
+            <w:rStyle w:val="Hiperhivatkozs"/>
+            <w:rFonts w:ascii="Times New Roman" w:hAnsi="Times New Roman" w:cs="Times New Roman"/>
+          </w:rPr>
+          <w:t>https://www.mamp.info/en/downloads/</w:t>
+        </w:r>
+      </w:hyperlink>
+    </w:p>
+    <w:p>
+      <w:pPr>
+        <w:ind w:firstLine="851"/>
+        <w:jc w:val="both"/>
+        <w:rPr>
+          <w:rFonts w:ascii="Times New Roman" w:hAnsi="Times New Roman" w:cs="Times New Roman"/>
+          <w:color w:val="000000" w:themeColor="text1"/>
+        </w:rPr>
+      </w:pPr>
+      <w:r>
+        <w:rPr>
+          <w:rFonts w:ascii="Times New Roman" w:hAnsi="Times New Roman" w:cs="Times New Roman"/>
+        </w:rPr>
+        <w:t xml:space="preserve">Miután telepítette az ön által választott </w:t>
+      </w:r>
+      <w:r>
+        <w:rPr>
+          <w:rFonts w:ascii="Times New Roman" w:hAnsi="Times New Roman" w:cs="Times New Roman"/>
+        </w:rPr>
+        <w:t>adatbáziskezelőt, indítsa</w:t>
+      </w:r>
+      <w:r>
+        <w:rPr>
+          <w:rFonts w:ascii="Times New Roman" w:hAnsi="Times New Roman" w:cs="Times New Roman"/>
+        </w:rPr>
+        <w:t xml:space="preserve"> el az </w:t>
+      </w:r>
+      <w:proofErr w:type="spellStart"/>
+      <w:r>
+        <w:rPr>
+          <w:rFonts w:ascii="Times New Roman" w:hAnsi="Times New Roman" w:cs="Times New Roman"/>
+        </w:rPr>
+        <w:t>Apache</w:t>
+      </w:r>
+      <w:proofErr w:type="spellEnd"/>
+      <w:r>
+        <w:rPr>
+          <w:rFonts w:ascii="Times New Roman" w:hAnsi="Times New Roman" w:cs="Times New Roman"/>
+        </w:rPr>
+        <w:t xml:space="preserve"> és </w:t>
+      </w:r>
+      <w:proofErr w:type="spellStart"/>
+      <w:r>
+        <w:rPr>
+          <w:rFonts w:ascii="Times New Roman" w:hAnsi="Times New Roman" w:cs="Times New Roman"/>
+        </w:rPr>
+        <w:t>MySQL</w:t>
+      </w:r>
+      <w:proofErr w:type="spellEnd"/>
+      <w:r>
+        <w:rPr>
+          <w:rFonts w:ascii="Times New Roman" w:hAnsi="Times New Roman" w:cs="Times New Roman"/>
+        </w:rPr>
+        <w:t xml:space="preserve"> szolgáltatásokat az adatbáziskezelő alkalmazáson belül. Ezután a böngészője keresőmezőjébe írja be a következőt: ha XAMPP-ot használ: </w:t>
+      </w:r>
+      <w:hyperlink r:id="rId14" w:history="1">
+        <w:r>
+          <w:rPr>
+            <w:rStyle w:val="Hiperhivatkozs"/>
+            <w:rFonts w:ascii="Times New Roman" w:hAnsi="Times New Roman" w:cs="Times New Roman"/>
+          </w:rPr>
+          <w:t>http://localhost/phpmyadmin/</w:t>
+        </w:r>
+      </w:hyperlink>
+      <w:r>
+        <w:rPr>
+          <w:rFonts w:ascii="Times New Roman" w:hAnsi="Times New Roman" w:cs="Times New Roman"/>
+          <w:color w:val="156082" w:themeColor="accent1"/>
+        </w:rPr>
+        <w:t xml:space="preserve"> </w:t>
+      </w:r>
+      <w:r>
+        <w:rPr>
+          <w:rFonts w:ascii="Times New Roman" w:hAnsi="Times New Roman" w:cs="Times New Roman"/>
+          <w:color w:val="000000" w:themeColor="text1"/>
+        </w:rPr>
+        <w:t xml:space="preserve">, ha MAMPP-ot használ: </w:t>
+      </w:r>
+      <w:hyperlink r:id="rId15" w:history="1">
+        <w:r>
+          <w:rPr>
+            <w:rStyle w:val="Hiperhivatkozs"/>
+            <w:rFonts w:ascii="Times New Roman" w:hAnsi="Times New Roman" w:cs="Times New Roman"/>
+          </w:rPr>
+          <w:t>http://localhost/phpmyadmin</w:t>
+        </w:r>
+        <w:r>
+          <w:rPr>
+            <w:rStyle w:val="Hiperhivatkozs"/>
+            <w:rFonts w:ascii="Times New Roman" w:hAnsi="Times New Roman" w:cs="Times New Roman"/>
+          </w:rPr>
+          <w:t>5</w:t>
+        </w:r>
+        <w:r>
+          <w:rPr>
+            <w:rStyle w:val="Hiperhivatkozs"/>
+            <w:rFonts w:ascii="Times New Roman" w:hAnsi="Times New Roman" w:cs="Times New Roman"/>
+          </w:rPr>
+          <w:t>/</w:t>
+        </w:r>
+      </w:hyperlink>
+      <w:r>
+        <w:rPr>
+          <w:rFonts w:ascii="Times New Roman" w:hAnsi="Times New Roman" w:cs="Times New Roman"/>
+          <w:color w:val="000000" w:themeColor="text1"/>
+        </w:rPr>
+        <w:t xml:space="preserve"> </w:t>
+      </w:r>
+      <w:r>
+        <w:rPr>
+          <w:rFonts w:ascii="Times New Roman" w:hAnsi="Times New Roman" w:cs="Times New Roman"/>
+          <w:color w:val="000000" w:themeColor="text1"/>
+        </w:rPr>
+        <w:t>.</w:t>
+      </w:r>
+    </w:p>
+    <w:p>
+      <w:pPr>
+        <w:ind w:firstLine="851"/>
+        <w:jc w:val="both"/>
+        <w:rPr>
+          <w:rFonts w:ascii="Times New Roman" w:hAnsi="Times New Roman" w:cs="Times New Roman"/>
+          <w:noProof/>
+          <w:color w:val="000000" w:themeColor="text1"/>
+        </w:rPr>
+      </w:pPr>
+      <w:r>
+        <w:rPr>
+          <w:rFonts w:ascii="Times New Roman" w:hAnsi="Times New Roman" w:cs="Times New Roman"/>
+          <w:noProof/>
+          <w:color w:val="000000" w:themeColor="text1"/>
+        </w:rPr>
+        <w:drawing>
+          <wp:anchor distT="0" distB="0" distL="114300" distR="114300" simplePos="0" relativeHeight="251669504" behindDoc="0" locked="0" layoutInCell="1" allowOverlap="1" wp14:anchorId="6A653A3A" wp14:editId="1706F3FE">
+            <wp:simplePos x="0" y="0"/>
+            <wp:positionH relativeFrom="margin">
+              <wp:align>right</wp:align>
+            </wp:positionH>
+            <wp:positionV relativeFrom="paragraph">
+              <wp:posOffset>718185</wp:posOffset>
+            </wp:positionV>
+            <wp:extent cx="4495800" cy="581025"/>
+            <wp:effectExtent l="0" t="0" r="0" b="9525"/>
+            <wp:wrapTopAndBottom/>
+            <wp:docPr id="1242957252" name="Kép 4"/>
+            <wp:cNvGraphicFramePr>
+              <a:graphicFrameLocks xmlns:a="http://schemas.openxmlformats.org/drawingml/2006/main" noChangeAspect="1"/>
+            </wp:cNvGraphicFramePr>
+            <a:graphic xmlns:a="http://schemas.openxmlformats.org/drawingml/2006/main">
+              <a:graphicData uri="http://schemas.openxmlformats.org/drawingml/2006/picture">
+                <pic:pic xmlns:pic="http://schemas.openxmlformats.org/drawingml/2006/picture">
+                  <pic:nvPicPr>
+                    <pic:cNvPr id="0" name="Picture 1"/>
+                    <pic:cNvPicPr>
+                      <a:picLocks noChangeAspect="1" noChangeArrowheads="1"/>
+                    </pic:cNvPicPr>
+                  </pic:nvPicPr>
+                  <pic:blipFill>
+                    <a:blip r:embed="rId16">
+                      <a:extLst>
+                        <a:ext uri="{28A0092B-C50C-407E-A947-70E740481C1C}">
+                          <a14:useLocalDpi xmlns:a14="http://schemas.microsoft.com/office/drawing/2010/main" val="0"/>
+                        </a:ext>
+                      </a:extLst>
+                    </a:blip>
+                    <a:srcRect/>
+                    <a:stretch>
+                      <a:fillRect/>
+                    </a:stretch>
+                  </pic:blipFill>
+                  <pic:spPr bwMode="auto">
+                    <a:xfrm>
+                      <a:off x="0" y="0"/>
+                      <a:ext cx="4495800" cy="581025"/>
+                    </a:xfrm>
+                    <a:prstGeom prst="rect">
+                      <a:avLst/>
+                    </a:prstGeom>
+                    <a:noFill/>
+                    <a:ln>
+                      <a:noFill/>
+                    </a:ln>
+                  </pic:spPr>
+                </pic:pic>
+              </a:graphicData>
+            </a:graphic>
+          </wp:anchor>
+        </w:drawing>
+      </w:r>
+      <w:r>
+        <w:rPr>
+          <w:rFonts w:ascii="Times New Roman" w:hAnsi="Times New Roman" w:cs="Times New Roman"/>
+          <w:color w:val="000000" w:themeColor="text1"/>
+        </w:rPr>
+        <w:t xml:space="preserve">Ha sikeresen hozzáfért a </w:t>
+      </w:r>
+      <w:proofErr w:type="spellStart"/>
+      <w:r>
+        <w:rPr>
+          <w:rFonts w:ascii="Times New Roman" w:hAnsi="Times New Roman" w:cs="Times New Roman"/>
+          <w:color w:val="000000" w:themeColor="text1"/>
+        </w:rPr>
+        <w:t>phpMyAdmin</w:t>
+      </w:r>
+      <w:proofErr w:type="spellEnd"/>
+      <w:r>
+        <w:rPr>
+          <w:rFonts w:ascii="Times New Roman" w:hAnsi="Times New Roman" w:cs="Times New Roman"/>
+          <w:color w:val="000000" w:themeColor="text1"/>
+        </w:rPr>
+        <w:t xml:space="preserve"> felületéhez, a következőt kell tennie</w:t>
+      </w:r>
+      <w:r>
+        <w:rPr>
+          <w:rFonts w:ascii="Times New Roman" w:hAnsi="Times New Roman" w:cs="Times New Roman"/>
+          <w:color w:val="000000" w:themeColor="text1"/>
+        </w:rPr>
+        <w:t xml:space="preserve">. A GitHub </w:t>
+      </w:r>
+      <w:proofErr w:type="spellStart"/>
+      <w:r>
+        <w:rPr>
+          <w:rFonts w:ascii="Times New Roman" w:hAnsi="Times New Roman" w:cs="Times New Roman"/>
+          <w:color w:val="000000" w:themeColor="text1"/>
+        </w:rPr>
+        <w:t>repository-ból</w:t>
+      </w:r>
+      <w:proofErr w:type="spellEnd"/>
+      <w:r>
+        <w:rPr>
+          <w:rFonts w:ascii="Times New Roman" w:hAnsi="Times New Roman" w:cs="Times New Roman"/>
+          <w:color w:val="000000" w:themeColor="text1"/>
+        </w:rPr>
+        <w:t xml:space="preserve"> töltse le </w:t>
+      </w:r>
+      <w:proofErr w:type="gramStart"/>
+      <w:r>
+        <w:rPr>
+          <w:rFonts w:ascii="Times New Roman" w:hAnsi="Times New Roman" w:cs="Times New Roman"/>
+          <w:color w:val="000000" w:themeColor="text1"/>
+        </w:rPr>
+        <w:t>az ’</w:t>
+      </w:r>
+      <w:proofErr w:type="spellStart"/>
+      <w:proofErr w:type="gramEnd"/>
+      <w:r>
+        <w:rPr>
+          <w:rFonts w:ascii="Times New Roman" w:hAnsi="Times New Roman" w:cs="Times New Roman"/>
+          <w:color w:val="156082" w:themeColor="accent1"/>
+        </w:rPr>
+        <w:t>aliasly_database.sql</w:t>
+      </w:r>
+      <w:proofErr w:type="spellEnd"/>
+      <w:r>
+        <w:rPr>
+          <w:rFonts w:ascii="Times New Roman" w:hAnsi="Times New Roman" w:cs="Times New Roman"/>
+          <w:color w:val="000000" w:themeColor="text1"/>
+        </w:rPr>
+        <w:t xml:space="preserve">’ fájlt. Ezután a </w:t>
+      </w:r>
+      <w:proofErr w:type="spellStart"/>
+      <w:r>
+        <w:rPr>
+          <w:rFonts w:ascii="Times New Roman" w:hAnsi="Times New Roman" w:cs="Times New Roman"/>
+          <w:color w:val="000000" w:themeColor="text1"/>
+        </w:rPr>
+        <w:t>phpMyAdmin</w:t>
+      </w:r>
+      <w:proofErr w:type="spellEnd"/>
+      <w:r>
+        <w:rPr>
+          <w:rFonts w:ascii="Times New Roman" w:hAnsi="Times New Roman" w:cs="Times New Roman"/>
+          <w:color w:val="000000" w:themeColor="text1"/>
+        </w:rPr>
+        <w:t xml:space="preserve"> felületén lépjen az </w:t>
+      </w:r>
+      <w:r>
+        <w:rPr>
+          <w:rFonts w:ascii="Times New Roman" w:hAnsi="Times New Roman" w:cs="Times New Roman"/>
+          <w:b/>
+          <w:bCs/>
+          <w:color w:val="000000" w:themeColor="text1"/>
+        </w:rPr>
+        <w:t>Import</w:t>
+      </w:r>
+      <w:r>
+        <w:rPr>
+          <w:rFonts w:ascii="Times New Roman" w:hAnsi="Times New Roman" w:cs="Times New Roman"/>
+          <w:b/>
+          <w:bCs/>
+          <w:color w:val="000000" w:themeColor="text1"/>
+        </w:rPr>
+        <w:t xml:space="preserve"> </w:t>
+      </w:r>
+      <w:r>
+        <w:rPr>
+          <w:rFonts w:ascii="Times New Roman" w:hAnsi="Times New Roman" w:cs="Times New Roman"/>
+          <w:color w:val="000000" w:themeColor="text1"/>
+        </w:rPr>
+        <w:t>felületre.</w:t>
+      </w:r>
+      <w:r>
+        <w:rPr>
+          <w:rFonts w:ascii="Times New Roman" w:hAnsi="Times New Roman" w:cs="Times New Roman"/>
+          <w:noProof/>
+          <w:color w:val="000000" w:themeColor="text1"/>
+        </w:rPr>
+        <w:t xml:space="preserve"> </w:t>
+      </w:r>
+    </w:p>
+    <w:p>
+      <w:pPr>
+        <w:jc w:val="center"/>
+        <w:rPr>
+          <w:rFonts w:ascii="Times New Roman" w:hAnsi="Times New Roman" w:cs="Times New Roman"/>
+          <w:noProof/>
+          <w:color w:val="000000" w:themeColor="text1"/>
+        </w:rPr>
+      </w:pPr>
+      <w:r>
+        <w:rPr>
+          <w:rFonts w:ascii="Times New Roman" w:hAnsi="Times New Roman" w:cs="Times New Roman"/>
+          <w:noProof/>
+          <w:color w:val="000000" w:themeColor="text1"/>
+        </w:rPr>
+        <w:t>2. ábra: phpMyAdmin felületén hol található az Import felület.</w:t>
+      </w:r>
+    </w:p>
+    <w:p>
+      <w:pPr>
+        <w:rPr>
+          <w:rFonts w:ascii="Times New Roman" w:hAnsi="Times New Roman" w:cs="Times New Roman"/>
+          <w:noProof/>
+          <w:color w:val="000000" w:themeColor="text1"/>
+        </w:rPr>
+      </w:pPr>
+      <w:r>
+        <w:rPr>
+          <w:rFonts w:ascii="Times New Roman" w:hAnsi="Times New Roman" w:cs="Times New Roman"/>
+          <w:noProof/>
+          <w:color w:val="000000" w:themeColor="text1"/>
+        </w:rPr>
+        <w:br w:type="page"/>
+      </w:r>
+    </w:p>
+    <w:p>
+      <w:pPr>
+        <w:ind w:firstLine="851"/>
+        <w:jc w:val="both"/>
+        <w:rPr>
+          <w:rFonts w:ascii="Times New Roman" w:hAnsi="Times New Roman" w:cs="Times New Roman"/>
+          <w:color w:val="000000" w:themeColor="text1"/>
+        </w:rPr>
+      </w:pPr>
+      <w:r>
+        <w:rPr>
+          <w:rFonts w:ascii="Times New Roman" w:hAnsi="Times New Roman" w:cs="Times New Roman"/>
+          <w:noProof/>
+          <w:color w:val="000000" w:themeColor="text1"/>
+        </w:rPr>
+        <w:lastRenderedPageBreak/>
+        <w:drawing>
+          <wp:anchor distT="0" distB="0" distL="114300" distR="114300" simplePos="0" relativeHeight="251667456" behindDoc="0" locked="0" layoutInCell="1" allowOverlap="1" wp14:anchorId="192A67C6" wp14:editId="25DB9112">
+            <wp:simplePos x="0" y="0"/>
+            <wp:positionH relativeFrom="margin">
+              <wp:align>right</wp:align>
+            </wp:positionH>
+            <wp:positionV relativeFrom="paragraph">
+              <wp:posOffset>671195</wp:posOffset>
+            </wp:positionV>
+            <wp:extent cx="4495800" cy="2676525"/>
+            <wp:effectExtent l="0" t="0" r="0" b="9525"/>
+            <wp:wrapTopAndBottom/>
+            <wp:docPr id="514927714" name="Kép 5"/>
+            <wp:cNvGraphicFramePr>
+              <a:graphicFrameLocks xmlns:a="http://schemas.openxmlformats.org/drawingml/2006/main" noChangeAspect="1"/>
+            </wp:cNvGraphicFramePr>
+            <a:graphic xmlns:a="http://schemas.openxmlformats.org/drawingml/2006/main">
+              <a:graphicData uri="http://schemas.openxmlformats.org/drawingml/2006/picture">
+                <pic:pic xmlns:pic="http://schemas.openxmlformats.org/drawingml/2006/picture">
+                  <pic:nvPicPr>
+                    <pic:cNvPr id="0" name="Picture 2"/>
+                    <pic:cNvPicPr>
+                      <a:picLocks noChangeAspect="1" noChangeArrowheads="1"/>
+                    </pic:cNvPicPr>
+                  </pic:nvPicPr>
+                  <pic:blipFill>
+                    <a:blip r:embed="rId17">
+                      <a:extLst>
+                        <a:ext uri="{28A0092B-C50C-407E-A947-70E740481C1C}">
+                          <a14:useLocalDpi xmlns:a14="http://schemas.microsoft.com/office/drawing/2010/main" val="0"/>
+                        </a:ext>
+                      </a:extLst>
+                    </a:blip>
+                    <a:srcRect/>
+                    <a:stretch>
+                      <a:fillRect/>
+                    </a:stretch>
+                  </pic:blipFill>
+                  <pic:spPr bwMode="auto">
+                    <a:xfrm>
+                      <a:off x="0" y="0"/>
+                      <a:ext cx="4495800" cy="2676525"/>
+                    </a:xfrm>
+                    <a:prstGeom prst="rect">
+                      <a:avLst/>
+                    </a:prstGeom>
+                    <a:noFill/>
+                    <a:ln>
+                      <a:noFill/>
+                    </a:ln>
+                  </pic:spPr>
+                </pic:pic>
+              </a:graphicData>
+            </a:graphic>
+          </wp:anchor>
+        </w:drawing>
+      </w:r>
+      <w:r>
+        <w:rPr>
+          <w:rFonts w:ascii="Times New Roman" w:hAnsi="Times New Roman" w:cs="Times New Roman"/>
+          <w:color w:val="000000" w:themeColor="text1"/>
+        </w:rPr>
+        <w:t xml:space="preserve">Ezután válassza ki </w:t>
+      </w:r>
+      <w:proofErr w:type="gramStart"/>
+      <w:r>
+        <w:rPr>
+          <w:rFonts w:ascii="Times New Roman" w:hAnsi="Times New Roman" w:cs="Times New Roman"/>
+          <w:color w:val="000000" w:themeColor="text1"/>
+        </w:rPr>
+        <w:t>az ’</w:t>
+      </w:r>
+      <w:proofErr w:type="spellStart"/>
+      <w:proofErr w:type="gramEnd"/>
+      <w:r>
+        <w:rPr>
+          <w:rFonts w:ascii="Times New Roman" w:hAnsi="Times New Roman" w:cs="Times New Roman"/>
+          <w:color w:val="000000" w:themeColor="text1"/>
+        </w:rPr>
+        <w:t>aliasly_database.sql</w:t>
+      </w:r>
+      <w:proofErr w:type="spellEnd"/>
+      <w:r>
+        <w:rPr>
+          <w:rFonts w:ascii="Times New Roman" w:hAnsi="Times New Roman" w:cs="Times New Roman"/>
+          <w:color w:val="000000" w:themeColor="text1"/>
+        </w:rPr>
+        <w:t xml:space="preserve">’ fájlt, majd ezt követően a felület legalján találja az ’Import’ </w:t>
+      </w:r>
+      <w:proofErr w:type="gramStart"/>
+      <w:r>
+        <w:rPr>
+          <w:rFonts w:ascii="Times New Roman" w:hAnsi="Times New Roman" w:cs="Times New Roman"/>
+          <w:color w:val="000000" w:themeColor="text1"/>
+        </w:rPr>
+        <w:t>gombot</w:t>
+      </w:r>
+      <w:proofErr w:type="gramEnd"/>
+      <w:r>
+        <w:rPr>
+          <w:rFonts w:ascii="Times New Roman" w:hAnsi="Times New Roman" w:cs="Times New Roman"/>
+          <w:color w:val="000000" w:themeColor="text1"/>
+        </w:rPr>
+        <w:t xml:space="preserve"> amivel létrehozhatja az adatbázis struktúrát.</w:t>
+      </w:r>
+    </w:p>
+    <w:p>
+      <w:pPr>
+        <w:jc w:val="center"/>
+        <w:rPr>
+          <w:rFonts w:ascii="Times New Roman" w:hAnsi="Times New Roman" w:cs="Times New Roman"/>
+          <w:noProof/>
+          <w:color w:val="000000" w:themeColor="text1"/>
+        </w:rPr>
+      </w:pPr>
+      <w:r>
+        <w:rPr>
+          <w:rFonts w:ascii="Times New Roman" w:hAnsi="Times New Roman" w:cs="Times New Roman"/>
+          <w:noProof/>
+          <w:color w:val="000000" w:themeColor="text1"/>
+        </w:rPr>
+        <w:drawing>
+          <wp:anchor distT="0" distB="0" distL="114300" distR="114300" simplePos="0" relativeHeight="251668480" behindDoc="0" locked="0" layoutInCell="1" allowOverlap="1" wp14:anchorId="2254D031" wp14:editId="5CFC8E32">
+            <wp:simplePos x="0" y="0"/>
+            <wp:positionH relativeFrom="margin">
+              <wp:align>right</wp:align>
+            </wp:positionH>
+            <wp:positionV relativeFrom="paragraph">
+              <wp:posOffset>3103880</wp:posOffset>
+            </wp:positionV>
+            <wp:extent cx="4448175" cy="1809750"/>
+            <wp:effectExtent l="0" t="0" r="9525" b="0"/>
+            <wp:wrapTopAndBottom/>
+            <wp:docPr id="497127001" name="Kép 6"/>
+            <wp:cNvGraphicFramePr>
+              <a:graphicFrameLocks xmlns:a="http://schemas.openxmlformats.org/drawingml/2006/main" noChangeAspect="1"/>
+            </wp:cNvGraphicFramePr>
+            <a:graphic xmlns:a="http://schemas.openxmlformats.org/drawingml/2006/main">
+              <a:graphicData uri="http://schemas.openxmlformats.org/drawingml/2006/picture">
+                <pic:pic xmlns:pic="http://schemas.openxmlformats.org/drawingml/2006/picture">
+                  <pic:nvPicPr>
+                    <pic:cNvPr id="0" name="Picture 3"/>
+                    <pic:cNvPicPr>
+                      <a:picLocks noChangeAspect="1" noChangeArrowheads="1"/>
+                    </pic:cNvPicPr>
+                  </pic:nvPicPr>
+                  <pic:blipFill>
+                    <a:blip r:embed="rId18">
+                      <a:extLst>
+                        <a:ext uri="{28A0092B-C50C-407E-A947-70E740481C1C}">
+                          <a14:useLocalDpi xmlns:a14="http://schemas.microsoft.com/office/drawing/2010/main" val="0"/>
+                        </a:ext>
+                      </a:extLst>
+                    </a:blip>
+                    <a:srcRect/>
+                    <a:stretch>
+                      <a:fillRect/>
+                    </a:stretch>
+                  </pic:blipFill>
+                  <pic:spPr bwMode="auto">
+                    <a:xfrm>
+                      <a:off x="0" y="0"/>
+                      <a:ext cx="4448175" cy="1809750"/>
+                    </a:xfrm>
+                    <a:prstGeom prst="rect">
+                      <a:avLst/>
+                    </a:prstGeom>
+                    <a:noFill/>
+                    <a:ln>
+                      <a:noFill/>
+                    </a:ln>
+                  </pic:spPr>
+                </pic:pic>
+              </a:graphicData>
+            </a:graphic>
+          </wp:anchor>
+        </w:drawing>
+      </w:r>
+      <w:r>
+        <w:rPr>
+          <w:rFonts w:ascii="Times New Roman" w:hAnsi="Times New Roman" w:cs="Times New Roman"/>
+          <w:noProof/>
+          <w:color w:val="000000" w:themeColor="text1"/>
+        </w:rPr>
+        <w:t>3. ábra: Az Import felületen található fájl kiválasztása gomb.</w:t>
+      </w:r>
+    </w:p>
+    <w:p>
+      <w:pPr>
+        <w:jc w:val="center"/>
+        <w:rPr>
+          <w:rFonts w:ascii="Times New Roman" w:hAnsi="Times New Roman" w:cs="Times New Roman"/>
+          <w:color w:val="000000" w:themeColor="text1"/>
+        </w:rPr>
+      </w:pPr>
+      <w:r>
+        <w:rPr>
+          <w:rFonts w:ascii="Times New Roman" w:hAnsi="Times New Roman" w:cs="Times New Roman"/>
+          <w:color w:val="000000" w:themeColor="text1"/>
+        </w:rPr>
+        <w:t>4. ábra: Az Import felület alján található Import gomb.</w:t>
+      </w:r>
+    </w:p>
+    <w:p>
+      <w:pPr>
+        <w:jc w:val="both"/>
+        <w:rPr>
+          <w:rFonts w:ascii="Times New Roman" w:hAnsi="Times New Roman" w:cs="Times New Roman"/>
+          <w:color w:val="000000" w:themeColor="text1"/>
+        </w:rPr>
+      </w:pPr>
+      <w:r>
+        <w:rPr>
+          <w:rFonts w:ascii="Times New Roman" w:hAnsi="Times New Roman" w:cs="Times New Roman"/>
+          <w:color w:val="000000" w:themeColor="text1"/>
+        </w:rPr>
+        <w:t>Az utolsó dolog, ami szükséges a program működéséhez a megfelelő .Net keretrendszer. A programunk a .Net 8</w:t>
+      </w:r>
+      <w:r>
+        <w:rPr>
+          <w:rFonts w:ascii="Times New Roman" w:hAnsi="Times New Roman" w:cs="Times New Roman"/>
+          <w:color w:val="000000" w:themeColor="text1"/>
+        </w:rPr>
+        <w:t>.0</w:t>
+      </w:r>
+      <w:r>
+        <w:rPr>
+          <w:rFonts w:ascii="Times New Roman" w:hAnsi="Times New Roman" w:cs="Times New Roman"/>
+          <w:color w:val="000000" w:themeColor="text1"/>
+        </w:rPr>
+        <w:t xml:space="preserve"> keretrendszerrel lett létrehozva. </w:t>
+      </w:r>
+      <w:r>
+        <w:rPr>
+          <w:rFonts w:ascii="Times New Roman" w:hAnsi="Times New Roman" w:cs="Times New Roman"/>
+          <w:color w:val="000000" w:themeColor="text1"/>
+        </w:rPr>
+        <w:t>Ehhez a letöltési link a következő:</w:t>
+      </w:r>
+    </w:p>
+    <w:p>
+      <w:pPr>
+        <w:jc w:val="both"/>
+        <w:rPr>
+          <w:rFonts w:ascii="Times New Roman" w:hAnsi="Times New Roman" w:cs="Times New Roman"/>
+          <w:color w:val="000000" w:themeColor="text1"/>
+        </w:rPr>
+      </w:pPr>
+      <w:hyperlink r:id="rId19" w:history="1">
+        <w:r>
+          <w:rPr>
+            <w:rStyle w:val="Hiperhivatkozs"/>
+            <w:rFonts w:ascii="Times New Roman" w:hAnsi="Times New Roman" w:cs="Times New Roman"/>
+          </w:rPr>
+          <w:t>https://dotnet.microsoft.com/en-us/download/dotnet/8.0</w:t>
+        </w:r>
+      </w:hyperlink>
+    </w:p>
+    <w:p>
+      <w:pPr>
+        <w:jc w:val="both"/>
+        <w:rPr>
+          <w:rFonts w:ascii="Times New Roman" w:hAnsi="Times New Roman" w:cs="Times New Roman"/>
+          <w:color w:val="000000" w:themeColor="text1"/>
+        </w:rPr>
+      </w:pPr>
+      <w:r>
+        <w:rPr>
+          <w:rFonts w:ascii="Times New Roman" w:hAnsi="Times New Roman" w:cs="Times New Roman"/>
+          <w:color w:val="000000" w:themeColor="text1"/>
+        </w:rPr>
+        <w:t>Miután letöltötte a .Net 8.0 keretrendszer telepítőjét, ezt futtassa le és kövesse az alapértelmezett telepítési folyamatot.</w:t>
+      </w:r>
+    </w:p>
+    <w:p>
+      <w:pPr>
+        <w:rPr>
+          <w:rFonts w:ascii="Times New Roman" w:hAnsi="Times New Roman" w:cs="Times New Roman"/>
+          <w:color w:val="000000" w:themeColor="text1"/>
+        </w:rPr>
+      </w:pPr>
+      <w:r>
+        <w:rPr>
+          <w:rFonts w:ascii="Times New Roman" w:hAnsi="Times New Roman" w:cs="Times New Roman"/>
+          <w:color w:val="000000" w:themeColor="text1"/>
+        </w:rPr>
+        <w:br w:type="page"/>
+      </w:r>
+    </w:p>
+    <w:p>
+      <w:pPr>
+        <w:jc w:val="both"/>
+        <w:rPr>
+          <w:rFonts w:ascii="Times New Roman" w:hAnsi="Times New Roman" w:cs="Times New Roman"/>
+          <w:color w:val="000000" w:themeColor="text1"/>
         </w:rPr>
       </w:pPr>
     </w:p>
@@ -3591,7 +4688,7 @@
       </w:r>
     </w:p>
     <w:sectPr>
-      <w:footerReference w:type="default" r:id="rId11"/>
+      <w:footerReference w:type="default" r:id="rId20"/>
       <w:pgSz w:w="11907" w:h="16840" w:code="9"/>
       <w:pgMar w:top="1418" w:right="1418" w:bottom="1418" w:left="1418" w:header="680" w:footer="680" w:gutter="1985"/>
       <w:cols w:space="720"/>
@@ -5945,6 +7042,7 @@
   <w:style w:type="character" w:default="1" w:styleId="Bekezdsalapbettpusa">
     <w:name w:val="Default Paragraph Font"/>
     <w:uiPriority w:val="1"/>
+    <w:semiHidden/>
     <w:unhideWhenUsed/>
   </w:style>
   <w:style w:type="table" w:default="1" w:styleId="Normltblzat">
@@ -6378,6 +7476,30 @@
       <w:u w:val="single"/>
     </w:rPr>
   </w:style>
+  <w:style w:type="character" w:styleId="Feloldatlanmegemlts">
+    <w:name w:val="Unresolved Mention"/>
+    <w:basedOn w:val="Bekezdsalapbettpusa"/>
+    <w:uiPriority w:val="99"/>
+    <w:semiHidden/>
+    <w:unhideWhenUsed/>
+    <w:rsid w:val="00FC12EB"/>
+    <w:rPr>
+      <w:color w:val="605E5C"/>
+      <w:shd w:val="clear" w:color="auto" w:fill="E1DFDD"/>
+    </w:rPr>
+  </w:style>
+  <w:style w:type="character" w:styleId="Mrltotthiperhivatkozs">
+    <w:name w:val="FollowedHyperlink"/>
+    <w:basedOn w:val="Bekezdsalapbettpusa"/>
+    <w:uiPriority w:val="99"/>
+    <w:semiHidden/>
+    <w:unhideWhenUsed/>
+    <w:rsid w:val="00FC12EB"/>
+    <w:rPr>
+      <w:color w:val="96607D" w:themeColor="followedHyperlink"/>
+      <w:u w:val="single"/>
+    </w:rPr>
+  </w:style>
 </w:styles>
 </file>
 

</xml_diff>